<commit_message>
Notes of 21 sep
</commit_message>
<xml_diff>
--- a/URLS_RELATED_TO_AWS.docx
+++ b/URLS_RELATED_TO_AWS.docx
@@ -25,11 +25,31 @@
       </w:pPr>
     </w:p>
     <w:p>
+      <w:pPr>
+        <w:rPr>
+          <w:rStyle w:val="Hyperlink"/>
+        </w:rPr>
+      </w:pPr>
+      <w:r>
+        <w:rPr>
+          <w:rStyle w:val="Hyperlink"/>
+        </w:rPr>
+        <w:t>https://docs.aws.amazon.com/IAM/latest/UserGuide/reference_iam-quotas.html</w:t>
+      </w:r>
+    </w:p>
+    <w:p>
+      <w:pPr>
+        <w:rPr>
+          <w:rStyle w:val="Hyperlink"/>
+        </w:rPr>
+      </w:pPr>
+    </w:p>
+    <w:p/>
+    <w:p/>
+    <w:p>
       <w:bookmarkStart w:id="0" w:name="_GoBack"/>
       <w:bookmarkEnd w:id="0"/>
     </w:p>
-    <w:p/>
-    <w:p/>
     <w:sectPr>
       <w:pgSz w:w="12240" w:h="15840"/>
       <w:pgMar w:top="1440" w:right="1440" w:bottom="1440" w:left="1440" w:header="720" w:footer="720" w:gutter="0"/>

</xml_diff>

<commit_message>
added urls on 6th oct
</commit_message>
<xml_diff>
--- a/URLS_RELATED_TO_AWS.docx
+++ b/URLS_RELATED_TO_AWS.docx
@@ -8,29 +8,51 @@
           <w:rStyle w:val="Hyperlink"/>
         </w:rPr>
       </w:pPr>
+      <w:r>
+        <w:rPr>
+          <w:rStyle w:val="Hyperlink"/>
+        </w:rPr>
+        <w:fldChar w:fldCharType="begin"/>
+      </w:r>
+      <w:r>
+        <w:rPr>
+          <w:rStyle w:val="Hyperlink"/>
+        </w:rPr>
+        <w:instrText xml:space="preserve"> HYPERLINK "https://www.aws.training/Details/eLearning?id=60697&amp;sc_icampaign=aware_digitaltraining_cloudpract_free_uppered_sept_global_traincert_100-dl&amp;sc_ichannel=ha&amp;sc_icontent=awssm-9150_tnc&amp;sc_iplace=ed&amp;trk=ha_awssm-9150_tnc" </w:instrText>
+      </w:r>
+      <w:r>
+        <w:rPr>
+          <w:rStyle w:val="Hyperlink"/>
+        </w:rPr>
+        <w:fldChar w:fldCharType="separate"/>
+      </w:r>
+      <w:r>
+        <w:rPr>
+          <w:rStyle w:val="Hyperlink"/>
+        </w:rPr>
+        <w:t>https://www.aws.training/Details/eLearning?id=60697&amp;sc_icampaign=aware_digitaltraining_cloudpract_free_uppered_sept_global_traincert_100-dl&amp;sc_ichannel=ha&amp;sc_icontent=awssm-9150_tnc&amp;sc_iplace=ed&amp;trk=ha_awssm-9150_tnc</w:t>
+      </w:r>
+      <w:r>
+        <w:rPr>
+          <w:rStyle w:val="Hyperlink"/>
+        </w:rPr>
+        <w:fldChar w:fldCharType="end"/>
+      </w:r>
+    </w:p>
+    <w:p>
+      <w:pPr>
+        <w:rPr>
+          <w:rStyle w:val="Hyperlink"/>
+        </w:rPr>
+      </w:pPr>
+    </w:p>
+    <w:p>
+      <w:pPr>
+        <w:rPr>
+          <w:rStyle w:val="Hyperlink"/>
+        </w:rPr>
+      </w:pPr>
       <w:hyperlink r:id="rId4" w:history="1">
-        <w:r>
-          <w:rPr>
-            <w:rStyle w:val="Hyperlink"/>
-          </w:rPr>
-          <w:t>https://www.aws.training/Details/eLearning?id=60697&amp;sc_icampaign=aware_digitaltraining_cloudpract_free_uppered_sept_global_traincert_100-dl&amp;sc_ichannel=ha&amp;sc_icontent=awssm-9150_tnc&amp;sc_iplace=ed&amp;trk=ha_awssm-9150_tnc</w:t>
-        </w:r>
-      </w:hyperlink>
-    </w:p>
-    <w:p>
-      <w:pPr>
-        <w:rPr>
-          <w:rStyle w:val="Hyperlink"/>
-        </w:rPr>
-      </w:pPr>
-    </w:p>
-    <w:p>
-      <w:pPr>
-        <w:rPr>
-          <w:rStyle w:val="Hyperlink"/>
-        </w:rPr>
-      </w:pPr>
-      <w:hyperlink r:id="rId5" w:history="1">
         <w:r>
           <w:rPr>
             <w:rStyle w:val="Hyperlink"/>
@@ -45,21 +67,138 @@
           <w:rStyle w:val="Hyperlink"/>
         </w:rPr>
       </w:pPr>
-    </w:p>
-    <w:p>
-      <w:pPr>
-        <w:rPr>
-          <w:rStyle w:val="Hyperlink"/>
-        </w:rPr>
-      </w:pPr>
-      <w:r>
-        <w:rPr>
-          <w:rStyle w:val="Hyperlink"/>
-        </w:rPr>
-        <w:t>https://docs.aws.amazon.com/IAM/latest/UserGuide/id_credentials_mfa_lost-or-broken.html</w:t>
-      </w:r>
       <w:bookmarkStart w:id="0" w:name="_GoBack"/>
       <w:bookmarkEnd w:id="0"/>
+    </w:p>
+    <w:p>
+      <w:pPr>
+        <w:rPr>
+          <w:rStyle w:val="Hyperlink"/>
+        </w:rPr>
+      </w:pPr>
+      <w:hyperlink r:id="rId5" w:history="1">
+        <w:r>
+          <w:rPr>
+            <w:rStyle w:val="Hyperlink"/>
+          </w:rPr>
+          <w:t>https://docs.aws.amazon.com/IAM/latest/UserGuide/id_credentials_mfa_lost-or-broken.html</w:t>
+        </w:r>
+      </w:hyperlink>
+    </w:p>
+    <w:p>
+      <w:pPr>
+        <w:rPr>
+          <w:rStyle w:val="Hyperlink"/>
+          <w:b/>
+          <w:u w:val="none"/>
+        </w:rPr>
+      </w:pPr>
+      <w:r>
+        <w:rPr>
+          <w:rStyle w:val="Hyperlink"/>
+          <w:b/>
+          <w:u w:val="none"/>
+        </w:rPr>
+        <w:t>Link Given on 6</w:t>
+      </w:r>
+      <w:r>
+        <w:rPr>
+          <w:rStyle w:val="Hyperlink"/>
+          <w:b/>
+          <w:u w:val="none"/>
+          <w:vertAlign w:val="superscript"/>
+        </w:rPr>
+        <w:t>th</w:t>
+      </w:r>
+      <w:r>
+        <w:rPr>
+          <w:rStyle w:val="Hyperlink"/>
+          <w:b/>
+          <w:u w:val="none"/>
+        </w:rPr>
+        <w:t xml:space="preserve"> </w:t>
+      </w:r>
+      <w:proofErr w:type="gramStart"/>
+      <w:r>
+        <w:rPr>
+          <w:rStyle w:val="Hyperlink"/>
+          <w:b/>
+          <w:u w:val="none"/>
+        </w:rPr>
+        <w:t>October :</w:t>
+      </w:r>
+      <w:proofErr w:type="gramEnd"/>
+      <w:r>
+        <w:rPr>
+          <w:rStyle w:val="Hyperlink"/>
+          <w:b/>
+          <w:u w:val="none"/>
+        </w:rPr>
+        <w:t>-</w:t>
+      </w:r>
+    </w:p>
+    <w:p>
+      <w:pPr>
+        <w:rPr>
+          <w:rStyle w:val="Hyperlink"/>
+          <w:b/>
+          <w:u w:val="none"/>
+        </w:rPr>
+      </w:pPr>
+      <w:hyperlink r:id="rId6" w:history="1">
+        <w:r>
+          <w:rPr>
+            <w:rStyle w:val="Hyperlink"/>
+            <w:b/>
+          </w:rPr>
+          <w:t>https://www.youtube.com/watch?v=SvKS2uoAouc&amp;list=PLDsO0oCMVi1MBz1uK8-62_6cVLR1C_fPq</w:t>
+        </w:r>
+      </w:hyperlink>
+    </w:p>
+    <w:p>
+      <w:pPr>
+        <w:rPr>
+          <w:rStyle w:val="Hyperlink"/>
+          <w:b/>
+          <w:u w:val="none"/>
+        </w:rPr>
+      </w:pPr>
+      <w:hyperlink r:id="rId7" w:history="1">
+        <w:r>
+          <w:rPr>
+            <w:rStyle w:val="Hyperlink"/>
+            <w:b/>
+          </w:rPr>
+          <w:t>http://52.221.196.205/</w:t>
+        </w:r>
+      </w:hyperlink>
+    </w:p>
+    <w:p>
+      <w:pPr>
+        <w:rPr>
+          <w:rStyle w:val="Hyperlink"/>
+          <w:b/>
+          <w:u w:val="none"/>
+        </w:rPr>
+      </w:pPr>
+      <w:hyperlink r:id="rId8" w:history="1">
+        <w:r>
+          <w:rPr>
+            <w:rStyle w:val="Hyperlink"/>
+            <w:b/>
+          </w:rPr>
+          <w:t>http://lb-uloax-website-814724095.ap-southeast-1.elb.amazonaws.com/</w:t>
+        </w:r>
+      </w:hyperlink>
+    </w:p>
+    <w:p>
+      <w:pPr>
+        <w:rPr>
+          <w:rStyle w:val="Hyperlink"/>
+          <w:b/>
+          <w:u w:val="none"/>
+        </w:rPr>
+      </w:pPr>
     </w:p>
     <w:p>
       <w:pPr>

</xml_diff>

<commit_message>
added url on 7th oct
</commit_message>
<xml_diff>
--- a/URLS_RELATED_TO_AWS.docx
+++ b/URLS_RELATED_TO_AWS.docx
@@ -8,51 +8,29 @@
           <w:rStyle w:val="Hyperlink"/>
         </w:rPr>
       </w:pPr>
-      <w:r>
-        <w:rPr>
-          <w:rStyle w:val="Hyperlink"/>
-        </w:rPr>
-        <w:fldChar w:fldCharType="begin"/>
-      </w:r>
-      <w:r>
-        <w:rPr>
-          <w:rStyle w:val="Hyperlink"/>
-        </w:rPr>
-        <w:instrText xml:space="preserve"> HYPERLINK "https://www.aws.training/Details/eLearning?id=60697&amp;sc_icampaign=aware_digitaltraining_cloudpract_free_uppered_sept_global_traincert_100-dl&amp;sc_ichannel=ha&amp;sc_icontent=awssm-9150_tnc&amp;sc_iplace=ed&amp;trk=ha_awssm-9150_tnc" </w:instrText>
-      </w:r>
-      <w:r>
-        <w:rPr>
-          <w:rStyle w:val="Hyperlink"/>
-        </w:rPr>
-        <w:fldChar w:fldCharType="separate"/>
-      </w:r>
-      <w:r>
-        <w:rPr>
-          <w:rStyle w:val="Hyperlink"/>
-        </w:rPr>
-        <w:t>https://www.aws.training/Details/eLearning?id=60697&amp;sc_icampaign=aware_digitaltraining_cloudpract_free_uppered_sept_global_traincert_100-dl&amp;sc_ichannel=ha&amp;sc_icontent=awssm-9150_tnc&amp;sc_iplace=ed&amp;trk=ha_awssm-9150_tnc</w:t>
-      </w:r>
-      <w:r>
-        <w:rPr>
-          <w:rStyle w:val="Hyperlink"/>
-        </w:rPr>
-        <w:fldChar w:fldCharType="end"/>
-      </w:r>
-    </w:p>
-    <w:p>
-      <w:pPr>
-        <w:rPr>
-          <w:rStyle w:val="Hyperlink"/>
-        </w:rPr>
-      </w:pPr>
-    </w:p>
-    <w:p>
-      <w:pPr>
-        <w:rPr>
-          <w:rStyle w:val="Hyperlink"/>
-        </w:rPr>
-      </w:pPr>
       <w:hyperlink r:id="rId4" w:history="1">
+        <w:r>
+          <w:rPr>
+            <w:rStyle w:val="Hyperlink"/>
+          </w:rPr>
+          <w:t>https://www.aws.training/Details/eLearning?id=60697&amp;sc_icampaign=aware_digitaltraining_cloudpract_free_uppered_sept_global_traincert_100-dl&amp;sc_ichannel=ha&amp;sc_icontent=awssm-9150_tnc&amp;sc_iplace=ed&amp;trk=ha_awssm-9150_tnc</w:t>
+        </w:r>
+      </w:hyperlink>
+    </w:p>
+    <w:p>
+      <w:pPr>
+        <w:rPr>
+          <w:rStyle w:val="Hyperlink"/>
+        </w:rPr>
+      </w:pPr>
+    </w:p>
+    <w:p>
+      <w:pPr>
+        <w:rPr>
+          <w:rStyle w:val="Hyperlink"/>
+        </w:rPr>
+      </w:pPr>
+      <w:hyperlink r:id="rId5" w:history="1">
         <w:r>
           <w:rPr>
             <w:rStyle w:val="Hyperlink"/>
@@ -67,16 +45,14 @@
           <w:rStyle w:val="Hyperlink"/>
         </w:rPr>
       </w:pPr>
-      <w:bookmarkStart w:id="0" w:name="_GoBack"/>
-      <w:bookmarkEnd w:id="0"/>
-    </w:p>
-    <w:p>
-      <w:pPr>
-        <w:rPr>
-          <w:rStyle w:val="Hyperlink"/>
-        </w:rPr>
-      </w:pPr>
-      <w:hyperlink r:id="rId5" w:history="1">
+    </w:p>
+    <w:p>
+      <w:pPr>
+        <w:rPr>
+          <w:rStyle w:val="Hyperlink"/>
+        </w:rPr>
+      </w:pPr>
+      <w:hyperlink r:id="rId6" w:history="1">
         <w:r>
           <w:rPr>
             <w:rStyle w:val="Hyperlink"/>
@@ -90,6 +66,7 @@
         <w:rPr>
           <w:rStyle w:val="Hyperlink"/>
           <w:b/>
+          <w:color w:val="auto"/>
           <w:u w:val="none"/>
         </w:rPr>
       </w:pPr>
@@ -97,6 +74,7 @@
         <w:rPr>
           <w:rStyle w:val="Hyperlink"/>
           <w:b/>
+          <w:color w:val="auto"/>
           <w:u w:val="none"/>
         </w:rPr>
         <w:t>Link Given on 6</w:t>
@@ -105,6 +83,7 @@
         <w:rPr>
           <w:rStyle w:val="Hyperlink"/>
           <w:b/>
+          <w:color w:val="auto"/>
           <w:u w:val="none"/>
           <w:vertAlign w:val="superscript"/>
         </w:rPr>
@@ -114,38 +93,21 @@
         <w:rPr>
           <w:rStyle w:val="Hyperlink"/>
           <w:b/>
-          <w:u w:val="none"/>
-        </w:rPr>
-        <w:t xml:space="preserve"> </w:t>
+          <w:color w:val="auto"/>
+          <w:u w:val="none"/>
+        </w:rPr>
+        <w:t xml:space="preserve"> October :-</w:t>
       </w:r>
-      <w:proofErr w:type="gramStart"/>
-      <w:r>
-        <w:rPr>
-          <w:rStyle w:val="Hyperlink"/>
-          <w:b/>
-          <w:u w:val="none"/>
-        </w:rPr>
-        <w:t>October :</w:t>
-      </w:r>
-      <w:proofErr w:type="gramEnd"/>
-      <w:r>
-        <w:rPr>
-          <w:rStyle w:val="Hyperlink"/>
-          <w:b/>
-          <w:u w:val="none"/>
-        </w:rPr>
-        <w:t>-</w:t>
-      </w:r>
-    </w:p>
-    <w:p>
-      <w:pPr>
-        <w:rPr>
-          <w:rStyle w:val="Hyperlink"/>
-          <w:b/>
-          <w:u w:val="none"/>
-        </w:rPr>
-      </w:pPr>
-      <w:hyperlink r:id="rId6" w:history="1">
+    </w:p>
+    <w:p>
+      <w:pPr>
+        <w:rPr>
+          <w:rStyle w:val="Hyperlink"/>
+          <w:b/>
+          <w:u w:val="none"/>
+        </w:rPr>
+      </w:pPr>
+      <w:hyperlink r:id="rId7" w:history="1">
         <w:r>
           <w:rPr>
             <w:rStyle w:val="Hyperlink"/>
@@ -163,7 +125,7 @@
           <w:u w:val="none"/>
         </w:rPr>
       </w:pPr>
-      <w:hyperlink r:id="rId7" w:history="1">
+      <w:hyperlink r:id="rId8" w:history="1">
         <w:r>
           <w:rPr>
             <w:rStyle w:val="Hyperlink"/>
@@ -178,10 +140,9 @@
         <w:rPr>
           <w:rStyle w:val="Hyperlink"/>
           <w:b/>
-          <w:u w:val="none"/>
-        </w:rPr>
-      </w:pPr>
-      <w:hyperlink r:id="rId8" w:history="1">
+        </w:rPr>
+      </w:pPr>
+      <w:hyperlink r:id="rId9" w:history="1">
         <w:r>
           <w:rPr>
             <w:rStyle w:val="Hyperlink"/>
@@ -190,6 +151,92 @@
           <w:t>http://lb-uloax-website-814724095.ap-southeast-1.elb.amazonaws.com/</w:t>
         </w:r>
       </w:hyperlink>
+    </w:p>
+    <w:p>
+      <w:pPr>
+        <w:rPr>
+          <w:rStyle w:val="Hyperlink"/>
+          <w:b/>
+        </w:rPr>
+      </w:pPr>
+    </w:p>
+    <w:p>
+      <w:pPr>
+        <w:rPr>
+          <w:rStyle w:val="Hyperlink"/>
+          <w:b/>
+          <w:color w:val="auto"/>
+          <w:u w:val="none"/>
+        </w:rPr>
+      </w:pPr>
+      <w:r>
+        <w:rPr>
+          <w:rStyle w:val="Hyperlink"/>
+          <w:b/>
+          <w:color w:val="auto"/>
+          <w:u w:val="none"/>
+        </w:rPr>
+        <w:t>Link Given on 7</w:t>
+      </w:r>
+      <w:r>
+        <w:rPr>
+          <w:rStyle w:val="Hyperlink"/>
+          <w:b/>
+          <w:color w:val="auto"/>
+          <w:u w:val="none"/>
+          <w:vertAlign w:val="superscript"/>
+        </w:rPr>
+        <w:t>th</w:t>
+      </w:r>
+      <w:r>
+        <w:rPr>
+          <w:rStyle w:val="Hyperlink"/>
+          <w:b/>
+          <w:color w:val="auto"/>
+          <w:u w:val="none"/>
+        </w:rPr>
+        <w:t xml:space="preserve"> October :-</w:t>
+      </w:r>
+    </w:p>
+    <w:p>
+      <w:pPr>
+        <w:rPr>
+          <w:rStyle w:val="Hyperlink"/>
+          <w:b/>
+          <w:color w:val="auto"/>
+          <w:u w:val="none"/>
+        </w:rPr>
+      </w:pPr>
+      <w:hyperlink r:id="rId10" w:history="1">
+        <w:r>
+          <w:rPr>
+            <w:rStyle w:val="Hyperlink"/>
+            <w:b/>
+          </w:rPr>
+          <w:t>http://lb-uloax-website-814724095.ap-southeast-1.elb.amazonaws.com/</w:t>
+        </w:r>
+      </w:hyperlink>
+    </w:p>
+    <w:p>
+      <w:pPr>
+        <w:rPr>
+          <w:rStyle w:val="Hyperlink"/>
+          <w:b/>
+          <w:color w:val="auto"/>
+          <w:u w:val="none"/>
+        </w:rPr>
+      </w:pPr>
+      <w:bookmarkStart w:id="0" w:name="_GoBack"/>
+      <w:bookmarkEnd w:id="0"/>
+    </w:p>
+    <w:p>
+      <w:pPr>
+        <w:rPr>
+          <w:rStyle w:val="Hyperlink"/>
+          <w:b/>
+          <w:u w:val="none"/>
+        </w:rPr>
+      </w:pPr>
     </w:p>
     <w:p>
       <w:pPr>

</xml_diff>